<commit_message>
Updated link to external file
</commit_message>
<xml_diff>
--- a/Working QA Team Folders/Guidance documents/CCDD French _ Summary Maintenance Tips.docx
+++ b/Working QA Team Folders/Guidance documents/CCDD French _ Summary Maintenance Tips.docx
@@ -1766,31 +1766,69 @@
         <w:rPr>
           <w:rFonts w:ascii="Helvetica Neue" w:eastAsia="Helvetica Neue" w:hAnsi="Helvetica Neue" w:cs="Helvetica Neue"/>
         </w:rPr>
-        <w:t>Note: All terms used in DPD were evaluated and standardized for CCDD. Brand new terms occurring in DPD strength numerators or denominators will need to be validated for CCDD. Full table of numerator/denominator terms: “French CCDD: DPD Strength Units (numerators &amp; denominators) March 22 2019” (</w:t>
-      </w:r>
-      <w:hyperlink r:id="rId14" w:anchor="gid=1074666025">
+        <w:t>Note: All terms used in DPD were evaluated and standardized for CCDD. Brand new terms occurring in DPD strength numerators or denominators will need to be validated for CCDD. Full table of numerator/denominator terms</w:t>
+      </w:r>
+      <w:r>
+        <w:rPr>
+          <w:rFonts w:ascii="Helvetica Neue" w:eastAsia="Helvetica Neue" w:hAnsi="Helvetica Neue" w:cs="Helvetica Neue"/>
+        </w:rPr>
+        <w:t xml:space="preserve">: </w:t>
+      </w:r>
+      <w:r>
+        <w:rPr>
+          <w:rFonts w:ascii="Helvetica Neue" w:eastAsia="Helvetica Neue" w:hAnsi="Helvetica Neue" w:cs="Helvetica Neue"/>
+        </w:rPr>
+        <w:t xml:space="preserve">DPD Units </w:t>
+      </w:r>
+      <w:r>
+        <w:rPr>
+          <w:rFonts w:ascii="Helvetica Neue" w:eastAsia="Helvetica Neue" w:hAnsi="Helvetica Neue" w:cs="Helvetica Neue"/>
+        </w:rPr>
+        <w:t xml:space="preserve">of presentation and measure </w:t>
+      </w:r>
+      <w:r>
+        <w:rPr>
+          <w:rFonts w:ascii="Helvetica Neue" w:eastAsia="Helvetica Neue" w:hAnsi="Helvetica Neue" w:cs="Helvetica Neue"/>
+        </w:rPr>
+        <w:t>(numerators &amp; denominators)</w:t>
+      </w:r>
+      <w:r>
+        <w:rPr>
+          <w:rFonts w:ascii="Helvetica Neue" w:eastAsia="Helvetica Neue" w:hAnsi="Helvetica Neue" w:cs="Helvetica Neue"/>
+        </w:rPr>
+        <w:t xml:space="preserve"> </w:t>
+      </w:r>
+      <w:r>
+        <w:rPr>
+          <w:rFonts w:ascii="Helvetica Neue" w:eastAsia="Helvetica Neue" w:hAnsi="Helvetica Neue" w:cs="Helvetica Neue"/>
+        </w:rPr>
+        <w:t xml:space="preserve"> </w:t>
+      </w:r>
+      <w:hyperlink r:id="rId14" w:history="1">
         <w:r>
           <w:rPr>
+            <w:rStyle w:val="Hyperlink"/>
             <w:rFonts w:ascii="Helvetica Neue" w:eastAsia="Helvetica Neue" w:hAnsi="Helvetica Neue" w:cs="Helvetica Neue"/>
-            <w:color w:val="1155CC"/>
-            <w:u w:val="single"/>
           </w:rPr>
-          <w:t>https://docs.google.com/spreadsheets/d/1B8NGFlPxJ_4mkJavy0F-fx4mn6QXffsCVbbpBg0216E/edit#gid=1074666025</w:t>
+          <w:t>\\Ncr-a-irbv1s\irbv1\HC\HPFB\TPD\TPD\X_REFERENCE\OSIP\DIN\DIN Mgmt Div\CCDD Unit\Guidance\CCDD Work Instru</w:t>
+        </w:r>
+        <w:bookmarkStart w:id="0" w:name="_GoBack"/>
+        <w:bookmarkEnd w:id="0"/>
+        <w:r>
+          <w:rPr>
+            <w:rStyle w:val="Hyperlink"/>
+            <w:rFonts w:ascii="Helvetica Neue" w:eastAsia="Helvetica Neue" w:hAnsi="Helvetica Neue" w:cs="Helvetica Neue"/>
+          </w:rPr>
+          <w:t>c</w:t>
+        </w:r>
+        <w:r>
+          <w:rPr>
+            <w:rStyle w:val="Hyperlink"/>
+            <w:rFonts w:ascii="Helvetica Neue" w:eastAsia="Helvetica Neue" w:hAnsi="Helvetica Neue" w:cs="Helvetica Neue"/>
+          </w:rPr>
+          <w:t>tions and additional guidance\DPD Units of Presentation and Measure.xlsx</w:t>
         </w:r>
       </w:hyperlink>
-      <w:r>
-        <w:rPr>
-          <w:rFonts w:ascii="Helvetica Neue" w:eastAsia="Helvetica Neue" w:hAnsi="Helvetica Neue" w:cs="Helvetica Neue"/>
-        </w:rPr>
-        <w:t xml:space="preserve">) </w:t>
-      </w:r>
-      <w:r>
-        <w:rPr>
-          <w:rFonts w:ascii="Helvetica Neue" w:eastAsia="Helvetica Neue" w:hAnsi="Helvetica Neue" w:cs="Helvetica Neue"/>
-          <w:color w:val="FF0000"/>
-        </w:rPr>
-        <w:t>BARB: Move to Y drive</w:t>
-      </w:r>
     </w:p>
     <w:p>
       <w:pPr>
@@ -1854,6 +1892,7 @@
         <w:rPr>
           <w:rFonts w:ascii="Helvetica Neue" w:eastAsia="Helvetica Neue" w:hAnsi="Helvetica Neue" w:cs="Helvetica Neue"/>
         </w:rPr>
+        <w:lastRenderedPageBreak/>
         <w:t xml:space="preserve">Generated from a combination of DPD route and dosage form. Each combination of DPD route and dosage form corresponds to an approved CCDD dose form, documented in the NTP Dose Form Map (source file maintained in Drupal). </w:t>
       </w:r>
     </w:p>
@@ -1871,7 +1910,6 @@
         <w:rPr>
           <w:rFonts w:ascii="Helvetica Neue" w:eastAsia="Helvetica Neue" w:hAnsi="Helvetica Neue" w:cs="Helvetica Neue"/>
         </w:rPr>
-        <w:lastRenderedPageBreak/>
         <w:t xml:space="preserve">If a new dose form is added to the table, the French term will need to be validated. If the corresponding French EDQM term is not ideal for the Canadian healthcare context, consult with appropriate individuals to determine optimal term, e.g., </w:t>
       </w:r>
       <w:r>
@@ -2148,8 +2186,6 @@
           <w:rFonts w:ascii="Helvetica Neue" w:eastAsia="Helvetica Neue" w:hAnsi="Helvetica Neue" w:cs="Helvetica Neue"/>
         </w:rPr>
       </w:pPr>
-      <w:bookmarkStart w:id="0" w:name="_GoBack"/>
-      <w:bookmarkEnd w:id="0"/>
       <w:r>
         <w:rPr>
           <w:rFonts w:ascii="Helvetica Neue" w:eastAsia="Helvetica Neue" w:hAnsi="Helvetica Neue" w:cs="Helvetica Neue"/>
@@ -3085,6 +3121,7 @@
               <w:rPr>
                 <w:rFonts w:asciiTheme="majorHAnsi" w:eastAsia="Helvetica Neue" w:hAnsiTheme="majorHAnsi" w:cstheme="majorHAnsi"/>
               </w:rPr>
+              <w:lastRenderedPageBreak/>
               <w:t>concept</w:t>
             </w:r>
           </w:p>
@@ -3226,7 +3263,6 @@
               <w:rPr>
                 <w:rFonts w:asciiTheme="majorHAnsi" w:eastAsia="Helvetica Neue" w:hAnsiTheme="majorHAnsi" w:cstheme="majorHAnsi"/>
               </w:rPr>
-              <w:lastRenderedPageBreak/>
               <w:t>(e.g., irinotecan (conventional)</w:t>
             </w:r>
           </w:p>
@@ -6215,7 +6251,6 @@
           <w:color w:val="0070C0"/>
           <w:sz w:val="26"/>
         </w:rPr>
-        <w:lastRenderedPageBreak/>
         <w:t>Appendix II</w:t>
       </w:r>
     </w:p>
@@ -8740,6 +8775,7 @@
                 <w:color w:val="000000"/>
                 <w:shd w:val="clear" w:color="auto" w:fill="FFFFFF"/>
               </w:rPr>
+              <w:lastRenderedPageBreak/>
               <w:t>capsular oligosaccharide</w:t>
             </w:r>
           </w:p>
@@ -8874,7 +8910,6 @@
                 <w:color w:val="000000"/>
                 <w:shd w:val="clear" w:color="auto" w:fill="FFFFFF"/>
               </w:rPr>
-              <w:lastRenderedPageBreak/>
               <w:t>filamentous hemagglutinin</w:t>
             </w:r>
           </w:p>
@@ -9368,16 +9403,7 @@
                 <w:shd w:val="clear" w:color="auto" w:fill="FFFFFF" w:themeFill="background1"/>
                 <w:lang w:val="fr-CA"/>
               </w:rPr>
-              <w:t xml:space="preserve">unités formant des </w:t>
-            </w:r>
-            <w:r>
-              <w:rPr>
-                <w:rFonts w:asciiTheme="majorHAnsi" w:hAnsiTheme="majorHAnsi" w:cstheme="majorHAnsi"/>
-                <w:color w:val="000000"/>
-                <w:shd w:val="clear" w:color="auto" w:fill="FFFFFF" w:themeFill="background1"/>
-                <w:lang w:val="fr-CA"/>
-              </w:rPr>
-              <w:t>plaques</w:t>
+              <w:t>unités formant des plaques</w:t>
             </w:r>
           </w:p>
         </w:tc>

</xml_diff>